<commit_message>
finalize Report and create PDF
</commit_message>
<xml_diff>
--- a/lab/11/lab 11 report.docx
+++ b/lab/11/lab 11 report.docx
@@ -4170,6 +4170,7 @@
         <w:rPr>
           <w:rFonts w:ascii="Arial" w:eastAsia="Times New Roman" w:hAnsi="Arial" w:cs="Arial"/>
           <w:b/>
+          <w:noProof/>
           <w:color w:val="000000"/>
           <w:sz w:val="22"/>
           <w:szCs w:val="22"/>
@@ -4281,6 +4282,7 @@
         <w:rPr>
           <w:rFonts w:ascii="Arial" w:eastAsia="Times New Roman" w:hAnsi="Arial" w:cs="Arial"/>
           <w:b/>
+          <w:noProof/>
           <w:color w:val="000000"/>
           <w:sz w:val="22"/>
           <w:szCs w:val="22"/>
@@ -4961,6 +4963,62 @@
     <w:p>
       <w:pPr>
         <w:spacing w:after="240"/>
+        <w:ind w:left="720"/>
+        <w:textAlignment w:val="baseline"/>
+        <w:rPr>
+          <w:rFonts w:ascii="Arial" w:eastAsia="Times New Roman" w:hAnsi="Arial" w:cs="Arial"/>
+          <w:b/>
+          <w:color w:val="000000"/>
+          <w:sz w:val="22"/>
+          <w:szCs w:val="22"/>
+        </w:rPr>
+      </w:pPr>
+    </w:p>
+    <w:p>
+      <w:pPr>
+        <w:spacing w:after="240"/>
+        <w:ind w:left="720"/>
+        <w:textAlignment w:val="baseline"/>
+        <w:rPr>
+          <w:rFonts w:ascii="Arial" w:eastAsia="Times New Roman" w:hAnsi="Arial" w:cs="Arial"/>
+          <w:b/>
+          <w:color w:val="000000"/>
+          <w:sz w:val="22"/>
+          <w:szCs w:val="22"/>
+        </w:rPr>
+      </w:pPr>
+    </w:p>
+    <w:p>
+      <w:pPr>
+        <w:spacing w:after="240"/>
+        <w:ind w:left="720"/>
+        <w:textAlignment w:val="baseline"/>
+        <w:rPr>
+          <w:rFonts w:ascii="Arial" w:eastAsia="Times New Roman" w:hAnsi="Arial" w:cs="Arial"/>
+          <w:b/>
+          <w:color w:val="000000"/>
+          <w:sz w:val="22"/>
+          <w:szCs w:val="22"/>
+        </w:rPr>
+      </w:pPr>
+    </w:p>
+    <w:p>
+      <w:pPr>
+        <w:spacing w:after="240"/>
+        <w:ind w:left="720"/>
+        <w:textAlignment w:val="baseline"/>
+        <w:rPr>
+          <w:rFonts w:ascii="Arial" w:eastAsia="Times New Roman" w:hAnsi="Arial" w:cs="Arial"/>
+          <w:b/>
+          <w:color w:val="000000"/>
+          <w:sz w:val="22"/>
+          <w:szCs w:val="22"/>
+        </w:rPr>
+      </w:pPr>
+    </w:p>
+    <w:p>
+      <w:pPr>
+        <w:spacing w:after="240"/>
         <w:rPr>
           <w:rFonts w:ascii="Times New Roman" w:eastAsia="Times New Roman" w:hAnsi="Times New Roman" w:cs="Times New Roman"/>
         </w:rPr>
@@ -4988,6 +5046,7 @@
           <w:sz w:val="22"/>
           <w:szCs w:val="22"/>
         </w:rPr>
+        <w:lastRenderedPageBreak/>
         <w:t>E</w:t>
       </w:r>
       <w:r>
@@ -5008,80 +5067,19 @@
       </w:pPr>
       <w:r>
         <w:rPr>
-          <w:rFonts w:ascii="Arial" w:eastAsia="Times New Roman" w:hAnsi="Arial" w:cs="Arial"/>
-          <w:color w:val="000000"/>
-          <w:sz w:val="22"/>
-          <w:szCs w:val="22"/>
-          <w:shd w:val="clear" w:color="auto" w:fill="FFFFFF"/>
-        </w:rPr>
-        <w:t> </w:t>
-      </w:r>
-    </w:p>
-    <w:p>
-      <w:pPr>
-        <w:rPr>
           <w:rFonts w:ascii="Times New Roman" w:eastAsia="Times New Roman" w:hAnsi="Times New Roman" w:cs="Times New Roman"/>
-        </w:rPr>
-      </w:pPr>
-      <w:r>
-        <w:rPr>
-          <w:rFonts w:ascii="Arial" w:eastAsia="Times New Roman" w:hAnsi="Arial" w:cs="Arial"/>
-          <w:color w:val="000000"/>
-          <w:sz w:val="22"/>
-          <w:szCs w:val="22"/>
-          <w:shd w:val="clear" w:color="auto" w:fill="FFFFFF"/>
-        </w:rPr>
-        <w:t>  </w:t>
-      </w:r>
-    </w:p>
-    <w:p>
-      <w:pPr>
-        <w:ind w:left="1440"/>
-        <w:rPr>
-          <w:rFonts w:ascii="Times New Roman" w:eastAsia="Times New Roman" w:hAnsi="Times New Roman" w:cs="Times New Roman"/>
-          <w:b/>
-          <w:color w:val="000000"/>
-        </w:rPr>
-      </w:pPr>
-      <w:bookmarkStart w:id="0" w:name="_GoBack"/>
-      <w:r>
-        <w:rPr>
-          <w:rFonts w:ascii="Times New Roman" w:eastAsia="Times New Roman" w:hAnsi="Times New Roman" w:cs="Times New Roman"/>
-          <w:color w:val="000000"/>
-        </w:rPr>
-        <w:t xml:space="preserve">  </w:t>
-      </w:r>
-      <w:r>
-        <w:rPr>
-          <w:rFonts w:ascii="Times New Roman" w:eastAsia="Times New Roman" w:hAnsi="Times New Roman" w:cs="Times New Roman"/>
-          <w:b/>
-          <w:color w:val="000000"/>
-        </w:rPr>
-        <w:t xml:space="preserve">The OS is adapting by swapping in RAM memory in place of the used up physical memory, as the running program reaches its limit. There were 65, </w:t>
-      </w:r>
-      <w:r>
-        <w:rPr>
-          <w:rFonts w:ascii="Times New Roman" w:eastAsia="Times New Roman" w:hAnsi="Times New Roman" w:cs="Times New Roman"/>
-          <w:b/>
-          <w:color w:val="000000"/>
-        </w:rPr>
-        <w:lastRenderedPageBreak/>
-        <w:t xml:space="preserve">493 major page faults and 4,194,379 minor </w:t>
-      </w:r>
-      <w:r>
-        <w:rPr>
-          <w:rFonts w:ascii="Times New Roman" w:eastAsia="Times New Roman" w:hAnsi="Times New Roman" w:cs="Times New Roman"/>
-          <w:b/>
+          <w:b/>
+          <w:noProof/>
           <w:color w:val="000000"/>
         </w:rPr>
         <w:drawing>
           <wp:anchor distT="0" distB="0" distL="114300" distR="114300" simplePos="0" relativeHeight="251661312" behindDoc="0" locked="0" layoutInCell="1" allowOverlap="1">
             <wp:simplePos x="0" y="0"/>
             <wp:positionH relativeFrom="margin">
-              <wp:align>right</wp:align>
+              <wp:posOffset>434340</wp:posOffset>
             </wp:positionH>
             <wp:positionV relativeFrom="paragraph">
-              <wp:posOffset>0</wp:posOffset>
+              <wp:posOffset>115570</wp:posOffset>
             </wp:positionV>
             <wp:extent cx="5905500" cy="4145280"/>
             <wp:effectExtent l="0" t="0" r="0" b="7620"/>
@@ -5133,12 +5131,58 @@
       </w:r>
       <w:r>
         <w:rPr>
+          <w:rFonts w:ascii="Arial" w:eastAsia="Times New Roman" w:hAnsi="Arial" w:cs="Arial"/>
+          <w:color w:val="000000"/>
+          <w:sz w:val="22"/>
+          <w:szCs w:val="22"/>
+          <w:shd w:val="clear" w:color="auto" w:fill="FFFFFF"/>
+        </w:rPr>
+        <w:t> </w:t>
+      </w:r>
+    </w:p>
+    <w:p>
+      <w:pPr>
+        <w:rPr>
           <w:rFonts w:ascii="Times New Roman" w:eastAsia="Times New Roman" w:hAnsi="Times New Roman" w:cs="Times New Roman"/>
-          <w:b/>
-          <w:color w:val="000000"/>
-        </w:rPr>
-        <w:t>page faults. The “User Time” listed above is the total running time of the program in seconds, at 149.23 seconds.</w:t>
-      </w:r>
+        </w:rPr>
+      </w:pPr>
+      <w:r>
+        <w:rPr>
+          <w:rFonts w:ascii="Arial" w:eastAsia="Times New Roman" w:hAnsi="Arial" w:cs="Arial"/>
+          <w:color w:val="000000"/>
+          <w:sz w:val="22"/>
+          <w:szCs w:val="22"/>
+          <w:shd w:val="clear" w:color="auto" w:fill="FFFFFF"/>
+        </w:rPr>
+        <w:t>  </w:t>
+      </w:r>
+    </w:p>
+    <w:p>
+      <w:pPr>
+        <w:ind w:left="1440"/>
+        <w:rPr>
+          <w:rFonts w:ascii="Times New Roman" w:eastAsia="Times New Roman" w:hAnsi="Times New Roman" w:cs="Times New Roman"/>
+          <w:color w:val="000000"/>
+        </w:rPr>
+      </w:pPr>
+      <w:r>
+        <w:rPr>
+          <w:rFonts w:ascii="Times New Roman" w:eastAsia="Times New Roman" w:hAnsi="Times New Roman" w:cs="Times New Roman"/>
+          <w:color w:val="000000"/>
+        </w:rPr>
+        <w:t xml:space="preserve">  </w:t>
+      </w:r>
+    </w:p>
+    <w:p>
+      <w:pPr>
+        <w:ind w:left="1440"/>
+        <w:rPr>
+          <w:rFonts w:ascii="Times New Roman" w:eastAsia="Times New Roman" w:hAnsi="Times New Roman" w:cs="Times New Roman"/>
+          <w:b/>
+          <w:color w:val="000000"/>
+        </w:rPr>
+      </w:pPr>
+      <w:bookmarkStart w:id="0" w:name="_GoBack"/>
       <w:bookmarkEnd w:id="0"/>
       <w:r>
         <w:rPr>
@@ -5146,7 +5190,7 @@
           <w:b/>
           <w:color w:val="000000"/>
         </w:rPr>
-        <w:t xml:space="preserve"> </w:t>
+        <w:t xml:space="preserve">The OS is adapting by swapping in RAM memory in place of the used up physical memory, as the running program reaches its limit. There were 65, 493 major page faults and 4,194,379 minor page faults. The “User Time” listed above is the total running time of the program in seconds, at 149.23 seconds. </w:t>
       </w:r>
     </w:p>
     <w:sectPr>
@@ -9856,6 +9900,7 @@
   <w:style w:type="character" w:default="1" w:styleId="DefaultParagraphFont">
     <w:name w:val="Default Paragraph Font"/>
     <w:uiPriority w:val="1"/>
+    <w:semiHidden/>
     <w:unhideWhenUsed/>
   </w:style>
   <w:style w:type="table" w:default="1" w:styleId="TableNormal">
@@ -10607,7 +10652,7 @@
 </file>
 
 <file path=customXml/itemProps1.xml><?xml version="1.0" encoding="utf-8"?>
-<ds:datastoreItem xmlns:ds="http://schemas.openxmlformats.org/officeDocument/2006/customXml" ds:itemID="{9537A944-19C0-41D1-808C-EC157183AC10}">
+<ds:datastoreItem xmlns:ds="http://schemas.openxmlformats.org/officeDocument/2006/customXml" ds:itemID="{CC357F8E-C1DD-48B8-9E01-CE961F9BAE6E}">
   <ds:schemaRefs>
     <ds:schemaRef ds:uri="http://schemas.openxmlformats.org/officeDocument/2006/bibliography"/>
   </ds:schemaRefs>

</xml_diff>